<commit_message>
commit webmvc / home - index, ipad, iphone, mac -> is done :>
</commit_message>
<xml_diff>
--- a/website/word main/Bao-Cao-TTCS.docx
+++ b/website/word main/Bao-Cao-TTCS.docx
@@ -4,8 +4,8 @@
   <w:body>
     <w:bookmarkStart w:id="0" w:name="_Hlk97736244" w:displacedByCustomXml="next"/>
     <w:bookmarkEnd w:id="0" w:displacedByCustomXml="next"/>
-    <w:bookmarkStart w:id="1" w:name="_Toc69049891" w:displacedByCustomXml="next"/>
-    <w:bookmarkStart w:id="2" w:name="_Toc83838230" w:displacedByCustomXml="next"/>
+    <w:bookmarkStart w:id="1" w:name="_Toc83838230" w:displacedByCustomXml="next"/>
+    <w:bookmarkStart w:id="2" w:name="_Toc69049891" w:displacedByCustomXml="next"/>
     <w:sdt>
       <w:sdtPr>
         <w:rPr>
@@ -4348,23 +4348,7 @@
           <w:sz w:val="26"/>
           <w:szCs w:val="26"/>
         </w:rPr>
-        <w:t>CƠ SỞ</w:t>
-      </w:r>
-      <w:r>
-        <w:rPr>
-          <w:rFonts w:cs="Times New Roman"/>
-          <w:sz w:val="26"/>
-          <w:szCs w:val="26"/>
-        </w:rPr>
-        <w:t>,</w:t>
-      </w:r>
-      <w:r>
-        <w:rPr>
-          <w:rFonts w:cs="Times New Roman"/>
-          <w:sz w:val="26"/>
-          <w:szCs w:val="26"/>
-        </w:rPr>
-        <w:t xml:space="preserve"> LÝ THUYẾ</w:t>
+        <w:t>CƠ SỞ LÝ THUYẾ</w:t>
       </w:r>
       <w:bookmarkEnd w:id="7"/>
       <w:r>
@@ -17961,6 +17945,7 @@
           <w:rFonts w:cs="Times New Roman"/>
           <w:b/>
           <w:bCs/>
+          <w:noProof/>
           <w:sz w:val="26"/>
           <w:szCs w:val="26"/>
           <w:lang w:eastAsia="vi-VN"/>
@@ -18078,6 +18063,7 @@
       <w:r>
         <w:rPr>
           <w:rFonts w:cs="Times New Roman"/>
+          <w:noProof/>
           <w:sz w:val="26"/>
           <w:szCs w:val="26"/>
           <w:lang w:eastAsia="vi-VN"/>
@@ -18566,6 +18552,7 @@
       <w:r>
         <w:rPr>
           <w:rFonts w:cs="Times New Roman"/>
+          <w:noProof/>
           <w:sz w:val="26"/>
           <w:szCs w:val="26"/>
           <w:lang w:eastAsia="vi-VN"/>
@@ -18714,6 +18701,7 @@
       <w:r>
         <w:rPr>
           <w:rFonts w:cs="Times New Roman"/>
+          <w:noProof/>
           <w:sz w:val="26"/>
           <w:szCs w:val="26"/>
           <w:lang w:eastAsia="vi-VN"/>

</xml_diff>